<commit_message>
Prawie przetłumaczona trzecia strona
</commit_message>
<xml_diff>
--- a/Data Quality is Context Dependent PL.docx
+++ b/Data Quality is Context Dependent PL.docx
@@ -1967,7 +1967,16 @@
         <w:t xml:space="preserve"> wartości </w:t>
       </w:r>
       <w:r>
-        <w:t xml:space="preserve">w sposób przewidziany przez producenta danych (38.2oC </w:t>
+        <w:t>w sposób przewidziany przez producenta danych (38.2</w:t>
+      </w:r>
+      <w:r>
+        <w:rPr>
+          <w:vertAlign w:val="superscript"/>
+        </w:rPr>
+        <w:t>o</w:t>
+      </w:r>
+      <w:r>
+        <w:t xml:space="preserve">C </w:t>
       </w:r>
       <w:r>
         <w:t>zmierzone</w:t>
@@ -1991,7 +2000,16 @@
         <w:t xml:space="preserve">u na podczerwień) i semantyki oczekiwanej </w:t>
       </w:r>
       <w:r>
-        <w:t>przez konsumenta danych (38.2oC zrobione z</w:t>
+        <w:t>przez konsumenta danych (38.2</w:t>
+      </w:r>
+      <w:r>
+        <w:rPr>
+          <w:vertAlign w:val="superscript"/>
+        </w:rPr>
+        <w:t>o</w:t>
+      </w:r>
+      <w:r>
+        <w:t>C zrobione z</w:t>
       </w:r>
       <w:r>
         <w:t>a pomocą termometru doustnego</w:t>
@@ -4126,8 +4144,317 @@
     <w:p/>
     <w:p/>
     <w:p>
+      <w:r>
+        <w:t xml:space="preserve">Pierwsza relacja </w:t>
+      </w:r>
+      <w:r>
+        <w:rPr>
+          <w:rStyle w:val="alt-edited"/>
+        </w:rPr>
+        <w:t>zawiera imię</w:t>
+      </w:r>
+      <w:r>
+        <w:t xml:space="preserve"> pielęgniarek </w:t>
+      </w:r>
+      <w:r>
+        <w:rPr>
+          <w:rStyle w:val="alt-edited"/>
+        </w:rPr>
+        <w:t>na</w:t>
+      </w:r>
+      <w:r>
+        <w:t xml:space="preserve"> oddziale Tom</w:t>
+      </w:r>
+      <w:r>
+        <w:t>a</w:t>
+      </w:r>
+      <w:r>
+        <w:t xml:space="preserve"> </w:t>
+      </w:r>
+      <w:proofErr w:type="spellStart"/>
+      <w:r>
+        <w:t>Waits</w:t>
+      </w:r>
+      <w:r>
+        <w:t>a</w:t>
+      </w:r>
+      <w:proofErr w:type="spellEnd"/>
+      <w:r>
+        <w:t xml:space="preserve"> i </w:t>
+      </w:r>
+      <w:r>
+        <w:t>zmiany na</w:t>
+      </w:r>
+      <w:r>
+        <w:t xml:space="preserve"> których pracują </w:t>
+      </w:r>
+      <w:r>
+        <w:t xml:space="preserve">w ciągu </w:t>
+      </w:r>
+      <w:r>
+        <w:t>d</w:t>
+      </w:r>
+      <w:r>
+        <w:t>nia</w:t>
+      </w:r>
+      <w:r>
+        <w:t xml:space="preserve">. Są to pielęgniarki </w:t>
+      </w:r>
+      <w:r>
+        <w:t xml:space="preserve">robiące </w:t>
+      </w:r>
+      <w:r>
+        <w:t xml:space="preserve">pomiary; ponieważ jest to mały oddział jest tylko jedna pielęgniarka na zmianę z tym zadaniem. Druga relacja rejestruje </w:t>
+      </w:r>
+      <w:r>
+        <w:t>imię</w:t>
+      </w:r>
+      <w:r>
+        <w:t xml:space="preserve"> certyfikowanych pielęgniarek na oddziale, </w:t>
+      </w:r>
+      <w:r>
+        <w:t xml:space="preserve">oraz </w:t>
+      </w:r>
+      <w:r>
+        <w:t xml:space="preserve">rok </w:t>
+      </w:r>
+      <w:r>
+        <w:t xml:space="preserve">w którym dostała </w:t>
+      </w:r>
+      <w:r>
+        <w:t>certyfikat. Ostatni</w:t>
+      </w:r>
+      <w:r>
+        <w:t>a</w:t>
+      </w:r>
+      <w:r>
+        <w:t xml:space="preserve"> </w:t>
+      </w:r>
+      <w:r>
+        <w:t xml:space="preserve">relacja </w:t>
+      </w:r>
+      <w:r>
+        <w:t xml:space="preserve">zawiera typ termometru </w:t>
+      </w:r>
+      <w:r>
+        <w:t xml:space="preserve">którego </w:t>
+      </w:r>
+      <w:r>
+        <w:t xml:space="preserve">każda pielęgniarka używa </w:t>
+      </w:r>
+      <w:r>
+        <w:t>w ciągu dnia</w:t>
+      </w:r>
+      <w:r>
+        <w:t xml:space="preserve"> (na przykład doustn</w:t>
+      </w:r>
+      <w:r>
+        <w:t>y</w:t>
+      </w:r>
+      <w:r>
+        <w:t xml:space="preserve"> lub </w:t>
+      </w:r>
+      <w:r>
+        <w:t>na podczerwień</w:t>
+      </w:r>
+      <w:r>
+        <w:t xml:space="preserve">); każda pielęgniarka wykonuje wszystkie pomiary temperatury w ciągu dnia za pomocą tego samego rodzaju termometru. Ta informacja kontekstowa pozwala nam ocenić jakość danych w </w:t>
+      </w:r>
+      <w:r>
+        <w:t>T</w:t>
+      </w:r>
+      <w:r>
+        <w:t>abelach 1 i 2.</w:t>
+      </w:r>
+    </w:p>
+    <w:p>
+      <w:r>
+        <w:t xml:space="preserve">W tym artykule </w:t>
+      </w:r>
+      <w:r>
+        <w:t>bierzemy na poważnie</w:t>
+      </w:r>
+      <w:r>
+        <w:t xml:space="preserve"> intuicj</w:t>
+      </w:r>
+      <w:r>
+        <w:t>ę i doświadczenie</w:t>
+      </w:r>
+      <w:r>
+        <w:t>, że jakość danyc</w:t>
+      </w:r>
+      <w:r>
+        <w:t>h jest zależna</w:t>
+      </w:r>
+      <w:r>
+        <w:t xml:space="preserve"> od kontekstu. </w:t>
+      </w:r>
+      <w:r>
+        <w:t>N</w:t>
+      </w:r>
+      <w:r>
+        <w:rPr>
+          <w:rStyle w:val="alt-edited"/>
+        </w:rPr>
+        <w:t>asze</w:t>
+      </w:r>
+      <w:r>
+        <w:t xml:space="preserve"> </w:t>
+      </w:r>
+      <w:r>
+        <w:rPr>
+          <w:rStyle w:val="alt-edited"/>
+        </w:rPr>
+        <w:t>sformalizowanie</w:t>
+      </w:r>
+      <w:r>
+        <w:t xml:space="preserve"> </w:t>
+      </w:r>
+      <w:r>
+        <w:rPr>
+          <w:rStyle w:val="alt-edited"/>
+        </w:rPr>
+        <w:t>kontekstu</w:t>
+      </w:r>
+      <w:r>
+        <w:t xml:space="preserve"> podawane</w:t>
+      </w:r>
+      <w:r>
+        <w:t xml:space="preserve"> jest jako system zintegrowanych danych i metadanych, którego źródłem danych na podstawie oceny jakości jest szczególn</w:t>
+      </w:r>
+      <w:r>
+        <w:t>y</w:t>
+      </w:r>
+      <w:r>
+        <w:t xml:space="preserve"> i specjalny składnik. Dokładniej, kontekst dla oceny jakości danych w określonej instancji D schematu S jest podany przez wystąpienie I możliwie </w:t>
+      </w:r>
+      <w:r>
+        <w:t>różnych schematów</w:t>
+      </w:r>
+      <w:r>
+        <w:t xml:space="preserve"> C, które mogłyby stanowić </w:t>
+      </w:r>
+      <w:r>
+        <w:t>rozszerzenie</w:t>
+      </w:r>
+      <w:r>
+        <w:t xml:space="preserve"> S. W celu oceny jakości D, należy</w:t>
+      </w:r>
+      <w:r>
+        <w:t xml:space="preserve"> to</w:t>
+      </w:r>
+      <w:r>
+        <w:t xml:space="preserve"> "umieścić w kontekście", który został osiągnięty przez mapowanie D </w:t>
+      </w:r>
+      <w:r>
+        <w:t xml:space="preserve"> </w:t>
+      </w:r>
+      <w:r>
+        <w:t>(</w:t>
+      </w:r>
+      <w:r>
+        <w:t xml:space="preserve">oraz </w:t>
+      </w:r>
+      <w:r>
+        <w:t xml:space="preserve">S) do </w:t>
+      </w:r>
+      <w:r>
+        <w:t xml:space="preserve">kontekstowego </w:t>
+      </w:r>
+      <w:r>
+        <w:t>schematu i danych. Właściwie</w:t>
+      </w:r>
+      <w:r>
+        <w:t>,</w:t>
+      </w:r>
+      <w:r>
+        <w:t xml:space="preserve"> C może być bardziej skomplikowane, że jed</w:t>
+      </w:r>
+      <w:r>
+        <w:t>en</w:t>
+      </w:r>
+      <w:r>
+        <w:t xml:space="preserve"> schema</w:t>
+      </w:r>
+      <w:r>
+        <w:t>t</w:t>
+      </w:r>
+      <w:r>
+        <w:t xml:space="preserve"> lub instancj</w:t>
+      </w:r>
+      <w:r>
+        <w:t>a</w:t>
+      </w:r>
+      <w:r>
+        <w:t xml:space="preserve">, a mianowicie zbiór schematów baz danych i instancji </w:t>
+      </w:r>
+      <w:r>
+        <w:t xml:space="preserve">powiązanych ze </w:t>
+      </w:r>
+      <w:r>
+        <w:t xml:space="preserve"> </w:t>
+      </w:r>
+      <w:r>
+        <w:t xml:space="preserve">sobą przez </w:t>
+      </w:r>
+      <w:r>
+        <w:t xml:space="preserve">mapowania </w:t>
+      </w:r>
+      <w:r>
+        <w:t xml:space="preserve">danych i </w:t>
+      </w:r>
+      <w:r>
+        <w:t>schematu.</w:t>
+      </w:r>
+    </w:p>
+    <w:p>
+      <w:r>
+        <w:t>W naszym kontekście jakość instancji bazy danych D może być postrzegane jako "ślad"</w:t>
+      </w:r>
+      <w:r>
+        <w:br/>
+        <w:t>z kontekstowej, rozszerzon</w:t>
+      </w:r>
+      <w:r>
+        <w:t xml:space="preserve">ej bazy </w:t>
+      </w:r>
       <w:bookmarkStart w:id="0" w:name="_GoBack"/>
       <w:bookmarkEnd w:id="0"/>
+      <w:r>
+        <w:t>I. ewentualnie dodatkowe informacje</w:t>
+      </w:r>
+      <w:r>
+        <w:br/>
+        <w:t>w I co daje kontekstowe międzyludzkich i wyjaśnia dane w schemacie D. kontekstowe</w:t>
+      </w:r>
+      <w:r>
+        <w:br/>
+        <w:t>danych nie służy do wykonania jakość w danym przypadku. Zamiast tego stosuje się:</w:t>
+      </w:r>
+      <w:r>
+        <w:br/>
+        <w:t>(A) ocenia jakość danych w instancji pod ręką; (B) Scharakteryzuj</w:t>
+      </w:r>
+      <w:r>
+        <w:br/>
+        <w:t>jakości odpowiedzi na pytania; oraz (c) Być może uzyskać te odpowiedzi jakości do wybranej</w:t>
+      </w:r>
+      <w:r>
+        <w:br/>
+        <w:t>zapytanie użytkownika. Wszystko to jest osiągnięte przez porównanie danym wypadku D z przykładu</w:t>
+      </w:r>
+      <w:r>
+        <w:br/>
+        <w:t>I, wirtualny lub materiały, które mogą być zdefiniowane dla schematu kontekstowego na podstawie</w:t>
+      </w:r>
+      <w:r>
+        <w:br/>
+        <w:t>D, źródła zewnętrzne, które przyczyniają się do schematu danych kontekstowych, a</w:t>
+      </w:r>
+      <w:r>
+        <w:br/>
+        <w:t>ewentualnie dodatkowe dane na poziomie kontekstowej, jak pokazano w przykładzie 1.</w:t>
+      </w:r>
     </w:p>
     <w:sectPr>
       <w:headerReference w:type="even" r:id="rId8"/>

</xml_diff>